<commit_message>
commit fim do cap 24
</commit_message>
<xml_diff>
--- a/Módulo 4 - Curso de HTML5 e CSS3.docx
+++ b/Módulo 4 - Curso de HTML5 e CSS3.docx
@@ -91,50 +91,28 @@
         <w:rPr>
           <w:lang w:val="pt-BR"/>
         </w:rPr>
-        <w:t xml:space="preserve">Tamanho padrão do </w:t>
-      </w:r>
-      <w:proofErr w:type="spellStart"/>
-      <w:r>
-        <w:rPr>
-          <w:lang w:val="pt-BR"/>
-        </w:rPr>
-        <w:t>iframe</w:t>
-      </w:r>
-      <w:proofErr w:type="spellEnd"/>
-      <w:r>
-        <w:rPr>
-          <w:lang w:val="pt-BR"/>
-        </w:rPr>
-        <w:t xml:space="preserve"> é de 300px x 150px.</w:t>
-      </w:r>
-    </w:p>
-    <w:p>
-      <w:pPr>
-        <w:rPr>
-          <w:lang w:val="pt-BR"/>
-        </w:rPr>
-      </w:pPr>
-    </w:p>
-    <w:p>
-      <w:pPr>
-        <w:rPr>
-          <w:lang w:val="pt-BR"/>
-        </w:rPr>
-      </w:pPr>
-      <w:r>
-        <w:rPr>
-          <w:lang w:val="pt-BR"/>
-        </w:rPr>
-        <w:t xml:space="preserve">As CSS são soberanas, mais importante do que o </w:t>
-      </w:r>
-      <w:proofErr w:type="spellStart"/>
-      <w:r>
-        <w:rPr>
-          <w:lang w:val="pt-BR"/>
-        </w:rPr>
-        <w:t>inline</w:t>
-      </w:r>
-      <w:proofErr w:type="spellEnd"/>
+        <w:t>Tamanho padrão do iframe é de 300px x 150px.</w:t>
+      </w:r>
+    </w:p>
+    <w:p>
+      <w:pPr>
+        <w:rPr>
+          <w:lang w:val="pt-BR"/>
+        </w:rPr>
+      </w:pPr>
+    </w:p>
+    <w:p>
+      <w:pPr>
+        <w:rPr>
+          <w:lang w:val="pt-BR"/>
+        </w:rPr>
+      </w:pPr>
+      <w:r>
+        <w:rPr>
+          <w:lang w:val="pt-BR"/>
+        </w:rPr>
+        <w:t>As CSS são soberanas, mais importante do que o inline</w:t>
+      </w:r>
       <w:r>
         <w:rPr>
           <w:lang w:val="pt-BR"/>
@@ -159,91 +137,25 @@
         <w:rPr>
           <w:lang w:val="pt-BR"/>
         </w:rPr>
-        <w:t xml:space="preserve">Para proteger seu site de outros sites colocar dentro da </w:t>
-      </w:r>
-      <w:proofErr w:type="spellStart"/>
-      <w:r>
-        <w:rPr>
-          <w:lang w:val="pt-BR"/>
-        </w:rPr>
-        <w:t>tag</w:t>
-      </w:r>
-      <w:proofErr w:type="spellEnd"/>
-      <w:r>
-        <w:rPr>
-          <w:lang w:val="pt-BR"/>
-        </w:rPr>
-        <w:t xml:space="preserve"> </w:t>
-      </w:r>
-      <w:proofErr w:type="spellStart"/>
-      <w:r>
-        <w:rPr>
-          <w:lang w:val="pt-BR"/>
-        </w:rPr>
-        <w:t>iframe</w:t>
-      </w:r>
-      <w:proofErr w:type="spellEnd"/>
-      <w:r>
-        <w:rPr>
-          <w:lang w:val="pt-BR"/>
-        </w:rPr>
-        <w:t xml:space="preserve">, os seguintes parâmetros, </w:t>
-      </w:r>
-      <w:proofErr w:type="spellStart"/>
+        <w:t xml:space="preserve">Para proteger seu site de outros sites colocar dentro da tag iframe, os seguintes parâmetros, </w:t>
+      </w:r>
+      <w:r>
+        <w:rPr>
+          <w:lang w:val="pt-BR"/>
+        </w:rPr>
+        <w:t>sandbox="</w:t>
+      </w:r>
       <w:r>
         <w:rPr>
           <w:lang w:val="pt-BR"/>
         </w:rPr>
         <w:t>sandbox</w:t>
       </w:r>
-      <w:proofErr w:type="spellEnd"/>
-      <w:r>
-        <w:rPr>
-          <w:lang w:val="pt-BR"/>
-        </w:rPr>
-        <w:t>="</w:t>
-      </w:r>
-      <w:proofErr w:type="spellStart"/>
-      <w:r>
-        <w:rPr>
-          <w:lang w:val="pt-BR"/>
-        </w:rPr>
-        <w:t>sandbox</w:t>
-      </w:r>
-      <w:proofErr w:type="spellEnd"/>
-      <w:r>
-        <w:rPr>
-          <w:lang w:val="pt-BR"/>
-        </w:rPr>
-        <w:t xml:space="preserve">" </w:t>
-      </w:r>
-      <w:proofErr w:type="spellStart"/>
-      <w:r>
-        <w:rPr>
-          <w:lang w:val="pt-BR"/>
-        </w:rPr>
-        <w:t>referrerpolicy</w:t>
-      </w:r>
-      <w:proofErr w:type="spellEnd"/>
-      <w:r>
-        <w:rPr>
-          <w:lang w:val="pt-BR"/>
-        </w:rPr>
-        <w:t>="no-</w:t>
-      </w:r>
-      <w:proofErr w:type="spellStart"/>
-      <w:r>
-        <w:rPr>
-          <w:lang w:val="pt-BR"/>
-        </w:rPr>
-        <w:t>referrer</w:t>
-      </w:r>
-      <w:proofErr w:type="spellEnd"/>
-      <w:r>
-        <w:rPr>
-          <w:lang w:val="pt-BR"/>
-        </w:rPr>
-        <w:t>"</w:t>
+      <w:r>
+        <w:rPr>
+          <w:lang w:val="pt-BR"/>
+        </w:rPr>
+        <w:t>" referrerpolicy="no-referrer"</w:t>
       </w:r>
       <w:r>
         <w:rPr>
@@ -301,49 +213,27 @@
         <w:rPr>
           <w:lang w:val="pt-BR"/>
         </w:rPr>
-        <w:t xml:space="preserve">Em formulário o </w:t>
-      </w:r>
-      <w:proofErr w:type="spellStart"/>
-      <w:r>
-        <w:rPr>
-          <w:lang w:val="pt-BR"/>
-        </w:rPr>
-        <w:t>name</w:t>
-      </w:r>
-      <w:proofErr w:type="spellEnd"/>
-      <w:r>
-        <w:rPr>
-          <w:lang w:val="pt-BR"/>
-        </w:rPr>
-        <w:t xml:space="preserve"> é mais importante para o PHP e HTML5, já para linguagens como o Javascript o id é mais utilizado.</w:t>
-      </w:r>
-    </w:p>
-    <w:p>
-      <w:pPr>
-        <w:rPr>
-          <w:lang w:val="pt-BR"/>
-        </w:rPr>
-      </w:pPr>
-    </w:p>
-    <w:p>
-      <w:pPr>
-        <w:rPr>
-          <w:lang w:val="pt-BR"/>
-        </w:rPr>
-      </w:pPr>
-      <w:proofErr w:type="spellStart"/>
-      <w:r>
-        <w:rPr>
-          <w:lang w:val="pt-BR"/>
-        </w:rPr>
-        <w:t>Label</w:t>
-      </w:r>
-      <w:proofErr w:type="spellEnd"/>
-      <w:r>
-        <w:rPr>
-          <w:lang w:val="pt-BR"/>
-        </w:rPr>
-        <w:t xml:space="preserve"> é importante para fazer a relação entre qual objeto de formulário e sua etiqueta (relação).</w:t>
+        <w:t>Em formulário o name é mais importante para o PHP e HTML5, já para linguagens como o Javascript o id é mais utilizado.</w:t>
+      </w:r>
+    </w:p>
+    <w:p>
+      <w:pPr>
+        <w:rPr>
+          <w:lang w:val="pt-BR"/>
+        </w:rPr>
+      </w:pPr>
+    </w:p>
+    <w:p>
+      <w:pPr>
+        <w:rPr>
+          <w:lang w:val="pt-BR"/>
+        </w:rPr>
+      </w:pPr>
+      <w:r>
+        <w:rPr>
+          <w:lang w:val="pt-BR"/>
+        </w:rPr>
+        <w:t>Label é importante para fazer a relação entre qual objeto de formulário e sua etiqueta (relação).</w:t>
       </w:r>
     </w:p>
     <w:p>
@@ -440,6 +330,11 @@
       </w:pPr>
     </w:p>
     <w:p>
+      <w:pPr>
+        <w:rPr>
+          <w:lang w:val="pt-BR"/>
+        </w:rPr>
+      </w:pPr>
       <w:r>
         <w:rPr>
           <w:lang w:val="pt-BR"/>
@@ -451,6 +346,21 @@
           <w:lang w:val="pt-BR"/>
         </w:rPr>
         <w:t xml:space="preserve"> O método GET só envia até 3000 bytes.</w:t>
+      </w:r>
+    </w:p>
+    <w:p>
+      <w:pPr>
+        <w:rPr>
+          <w:lang w:val="pt-BR"/>
+        </w:rPr>
+      </w:pPr>
+    </w:p>
+    <w:p>
+      <w:r>
+        <w:rPr>
+          <w:lang w:val="pt-BR"/>
+        </w:rPr>
+        <w:t>A tag output apenas mostra os resultados na tela, mas não envia os dados.</w:t>
       </w:r>
     </w:p>
     <w:sectPr>

</xml_diff>

<commit_message>
Exercício 002 de Media Query
</commit_message>
<xml_diff>
--- a/Módulo 4 - Curso de HTML5 e CSS3.docx
+++ b/Módulo 4 - Curso de HTML5 e CSS3.docx
@@ -1,6 +1,6 @@
 
 <file path=word/document.xml><?xml version="1.0" encoding="utf-8"?>
-<w:document xmlns:wpc="http://schemas.microsoft.com/office/word/2010/wordprocessingCanvas" xmlns:cx="http://schemas.microsoft.com/office/drawing/2014/chartex" xmlns:cx1="http://schemas.microsoft.com/office/drawing/2015/9/8/chartex" xmlns:cx2="http://schemas.microsoft.com/office/drawing/2015/10/21/chartex" xmlns:cx3="http://schemas.microsoft.com/office/drawing/2016/5/9/chartex" xmlns:cx4="http://schemas.microsoft.com/office/drawing/2016/5/10/chartex" xmlns:cx5="http://schemas.microsoft.com/office/drawing/2016/5/11/chartex" xmlns:cx6="http://schemas.microsoft.com/office/drawing/2016/5/12/chartex" xmlns:cx7="http://schemas.microsoft.com/office/drawing/2016/5/13/chartex" xmlns:cx8="http://schemas.microsoft.com/office/drawing/2016/5/14/chartex" xmlns:mc="http://schemas.openxmlformats.org/markup-compatibility/2006" xmlns:aink="http://schemas.microsoft.com/office/drawing/2016/ink" xmlns:am3d="http://schemas.microsoft.com/office/drawing/2017/model3d" xmlns:o="urn:schemas-microsoft-com:office:office" xmlns:oel="http://schemas.microsoft.com/office/2019/extlst" xmlns:r="http://schemas.openxmlformats.org/officeDocument/2006/relationships" xmlns:m="http://schemas.openxmlformats.org/officeDocument/2006/math" xmlns:v="urn:schemas-microsoft-com:vml" xmlns:wp14="http://schemas.microsoft.com/office/word/2010/wordprocessingDrawing" xmlns:wp="http://schemas.openxmlformats.org/drawingml/2006/wordprocessingDrawing" xmlns:w10="urn:schemas-microsoft-com:office:word" xmlns:w="http://schemas.openxmlformats.org/wordprocessingml/2006/main" xmlns:w14="http://schemas.microsoft.com/office/word/2010/wordml" xmlns:w15="http://schemas.microsoft.com/office/word/2012/wordml" xmlns:w16cex="http://schemas.microsoft.com/office/word/2018/wordml/cex" xmlns:w16cid="http://schemas.microsoft.com/office/word/2016/wordml/cid" xmlns:w16="http://schemas.microsoft.com/office/word/2018/wordml" xmlns:w16du="http://schemas.microsoft.com/office/word/2023/wordml/word16du" xmlns:w16sdtdh="http://schemas.microsoft.com/office/word/2020/wordml/sdtdatahash" xmlns:w16se="http://schemas.microsoft.com/office/word/2015/wordml/symex" xmlns:wpg="http://schemas.microsoft.com/office/word/2010/wordprocessingGroup" xmlns:wpi="http://schemas.microsoft.com/office/word/2010/wordprocessingInk" xmlns:wne="http://schemas.microsoft.com/office/word/2006/wordml" xmlns:wps="http://schemas.microsoft.com/office/word/2010/wordprocessingShape" mc:Ignorable="w14 w15 w16se w16cid w16 w16cex w16sdtdh wp14">
+<w:document xmlns:wpc="http://schemas.microsoft.com/office/word/2010/wordprocessingCanvas" xmlns:cx="http://schemas.microsoft.com/office/drawing/2014/chartex" xmlns:cx1="http://schemas.microsoft.com/office/drawing/2015/9/8/chartex" xmlns:cx2="http://schemas.microsoft.com/office/drawing/2015/10/21/chartex" xmlns:cx3="http://schemas.microsoft.com/office/drawing/2016/5/9/chartex" xmlns:cx4="http://schemas.microsoft.com/office/drawing/2016/5/10/chartex" xmlns:cx5="http://schemas.microsoft.com/office/drawing/2016/5/11/chartex" xmlns:cx6="http://schemas.microsoft.com/office/drawing/2016/5/12/chartex" xmlns:cx7="http://schemas.microsoft.com/office/drawing/2016/5/13/chartex" xmlns:cx8="http://schemas.microsoft.com/office/drawing/2016/5/14/chartex" xmlns:mc="http://schemas.openxmlformats.org/markup-compatibility/2006" xmlns:aink="http://schemas.microsoft.com/office/drawing/2016/ink" xmlns:am3d="http://schemas.microsoft.com/office/drawing/2017/model3d" xmlns:o="urn:schemas-microsoft-com:office:office" xmlns:oel="http://schemas.microsoft.com/office/2019/extlst" xmlns:r="http://schemas.openxmlformats.org/officeDocument/2006/relationships" xmlns:m="http://schemas.openxmlformats.org/officeDocument/2006/math" xmlns:v="urn:schemas-microsoft-com:vml" xmlns:wp14="http://schemas.microsoft.com/office/word/2010/wordprocessingDrawing" xmlns:wp="http://schemas.openxmlformats.org/drawingml/2006/wordprocessingDrawing" xmlns:w10="urn:schemas-microsoft-com:office:word" xmlns:w="http://schemas.openxmlformats.org/wordprocessingml/2006/main" xmlns:w14="http://schemas.microsoft.com/office/word/2010/wordml" xmlns:w15="http://schemas.microsoft.com/office/word/2012/wordml" xmlns:w16cex="http://schemas.microsoft.com/office/word/2018/wordml/cex" xmlns:w16cid="http://schemas.microsoft.com/office/word/2016/wordml/cid" xmlns:w16="http://schemas.microsoft.com/office/word/2018/wordml" xmlns:w16sdtdh="http://schemas.microsoft.com/office/word/2020/wordml/sdtdatahash" xmlns:w16se="http://schemas.microsoft.com/office/word/2015/wordml/symex" xmlns:wpg="http://schemas.microsoft.com/office/word/2010/wordprocessingGroup" xmlns:wpi="http://schemas.microsoft.com/office/word/2010/wordprocessingInk" xmlns:wne="http://schemas.microsoft.com/office/word/2006/wordml" xmlns:wps="http://schemas.microsoft.com/office/word/2010/wordprocessingShape" mc:Ignorable="w14 w15 w16se w16cid w16 w16cex w16sdtdh wp14">
   <w:body>
     <w:p>
       <w:pPr>
@@ -356,11 +356,93 @@
       </w:pPr>
     </w:p>
     <w:p>
+      <w:pPr>
+        <w:rPr>
+          <w:lang w:val="pt-BR"/>
+        </w:rPr>
+      </w:pPr>
       <w:r>
         <w:rPr>
           <w:lang w:val="pt-BR"/>
         </w:rPr>
         <w:t>A tag output apenas mostra os resultados na tela, mas não envia os dados.</w:t>
+      </w:r>
+    </w:p>
+    <w:p>
+      <w:pPr>
+        <w:rPr>
+          <w:lang w:val="pt-BR"/>
+        </w:rPr>
+      </w:pPr>
+    </w:p>
+    <w:p>
+      <w:pPr>
+        <w:rPr>
+          <w:b/>
+          <w:bCs/>
+          <w:lang w:val="pt-BR"/>
+        </w:rPr>
+      </w:pPr>
+      <w:r>
+        <w:rPr>
+          <w:b/>
+          <w:bCs/>
+          <w:lang w:val="pt-BR"/>
+        </w:rPr>
+        <w:t>Capítulo 25</w:t>
+      </w:r>
+    </w:p>
+    <w:p>
+      <w:pPr>
+        <w:rPr>
+          <w:lang w:val="pt-BR"/>
+        </w:rPr>
+      </w:pPr>
+    </w:p>
+    <w:p>
+      <w:pPr>
+        <w:rPr>
+          <w:lang w:val="pt-BR"/>
+        </w:rPr>
+      </w:pPr>
+      <w:r>
+        <w:rPr>
+          <w:lang w:val="pt-BR"/>
+        </w:rPr>
+        <w:t xml:space="preserve">Media Query é igual a Media Type </w:t>
+      </w:r>
+      <w:r>
+        <w:rPr>
+          <w:lang w:val="pt-BR"/>
+        </w:rPr>
+        <w:t>mais</w:t>
+      </w:r>
+      <w:r>
+        <w:rPr>
+          <w:lang w:val="pt-BR"/>
+        </w:rPr>
+        <w:t xml:space="preserve"> Media Features.</w:t>
+      </w:r>
+      <w:r>
+        <w:rPr>
+          <w:lang w:val="pt-BR"/>
+        </w:rPr>
+        <w:t xml:space="preserve"> Tipo e características.</w:t>
+      </w:r>
+    </w:p>
+    <w:p>
+      <w:pPr>
+        <w:rPr>
+          <w:lang w:val="pt-BR"/>
+        </w:rPr>
+      </w:pPr>
+    </w:p>
+    <w:p>
+      <w:r>
+        <w:rPr>
+          <w:lang w:val="pt-BR"/>
+        </w:rPr>
+        <w:t>Em Media, posso usar tantos o media type quando o media features. Media features precisa ser escrito entre parênteses.</w:t>
       </w:r>
     </w:p>
     <w:sectPr>

</xml_diff>